<commit_message>
Add styling per instructor
</commit_message>
<xml_diff>
--- a/quotes_data_exploration.docx
+++ b/quotes_data_exploration.docx
@@ -4,8 +4,11 @@
   <w:body>
     <w:p>
       <w:r>
+        <w:rPr>
+          <w:noProof/>
+        </w:rPr>
         <w:drawing>
-          <wp:inline distT="0" distB="0" distL="0" distR="0" wp14:anchorId="244A6669" wp14:editId="253F5447">
+          <wp:inline distT="0" distB="0" distL="0" distR="0" wp14:anchorId="789E8C5E" wp14:editId="757BF51F">
             <wp:extent cx="5943600" cy="756285"/>
             <wp:effectExtent l="0" t="0" r="0" b="5715"/>
             <wp:docPr id="1" name="Picture 1"/>
@@ -42,11 +45,53 @@
       </w:r>
     </w:p>
     <w:p/>
+    <w:p>
+      <w:r>
+        <w:drawing>
+          <wp:inline distT="0" distB="0" distL="0" distR="0" wp14:anchorId="23C0A324" wp14:editId="30EC7CA3">
+            <wp:extent cx="5943600" cy="2731135"/>
+            <wp:effectExtent l="0" t="0" r="0" b="0"/>
+            <wp:docPr id="4" name="Picture 4"/>
+            <wp:cNvGraphicFramePr>
+              <a:graphicFrameLocks xmlns:a="http://schemas.openxmlformats.org/drawingml/2006/main" noChangeAspect="1"/>
+            </wp:cNvGraphicFramePr>
+            <a:graphic xmlns:a="http://schemas.openxmlformats.org/drawingml/2006/main">
+              <a:graphicData uri="http://schemas.openxmlformats.org/drawingml/2006/picture">
+                <pic:pic xmlns:pic="http://schemas.openxmlformats.org/drawingml/2006/picture">
+                  <pic:nvPicPr>
+                    <pic:cNvPr id="1" name=""/>
+                    <pic:cNvPicPr/>
+                  </pic:nvPicPr>
+                  <pic:blipFill>
+                    <a:blip r:embed="rId5"/>
+                    <a:stretch>
+                      <a:fillRect/>
+                    </a:stretch>
+                  </pic:blipFill>
+                  <pic:spPr>
+                    <a:xfrm>
+                      <a:off x="0" y="0"/>
+                      <a:ext cx="5943600" cy="2731135"/>
+                    </a:xfrm>
+                    <a:prstGeom prst="rect">
+                      <a:avLst/>
+                    </a:prstGeom>
+                  </pic:spPr>
+                </pic:pic>
+              </a:graphicData>
+            </a:graphic>
+          </wp:inline>
+        </w:drawing>
+      </w:r>
+    </w:p>
     <w:p/>
     <w:p>
       <w:r>
+        <w:rPr>
+          <w:noProof/>
+        </w:rPr>
         <w:drawing>
-          <wp:inline distT="0" distB="0" distL="0" distR="0" wp14:anchorId="35C594E3" wp14:editId="59800A13">
+          <wp:inline distT="0" distB="0" distL="0" distR="0" wp14:anchorId="2F779395" wp14:editId="19659592">
             <wp:extent cx="5943600" cy="3034665"/>
             <wp:effectExtent l="0" t="0" r="0" b="0"/>
             <wp:docPr id="2" name="Picture 2"/>
@@ -61,7 +106,7 @@
                     <pic:cNvPicPr/>
                   </pic:nvPicPr>
                   <pic:blipFill>
-                    <a:blip r:embed="rId5"/>
+                    <a:blip r:embed="rId6"/>
                     <a:stretch>
                       <a:fillRect/>
                     </a:stretch>
@@ -82,6 +127,7 @@
         </w:drawing>
       </w:r>
     </w:p>
+    <w:p/>
     <w:sectPr>
       <w:pgSz w:w="12240" w:h="15840"/>
       <w:pgMar w:top="1440" w:right="1440" w:bottom="1440" w:left="1440" w:header="720" w:footer="720" w:gutter="0"/>

</xml_diff>